<commit_message>
Final report hardware design has been concluded.
</commit_message>
<xml_diff>
--- a/Report/After Feedback/FINAL_Hardware Design.docx
+++ b/Report/After Feedback/FINAL_Hardware Design.docx
@@ -57,19 +57,7 @@
         <w:rPr>
           <w:szCs w:val="24"/>
         </w:rPr>
-        <w:t>In this project, we have designed a schematic for the Flyback Converter hardware, by considering detailed simulation with LT8316 and DC2718A Demo Board Schematic, which is a 16V-600V input, 12V-3A output Flyback Converter demo board with LT8316. As a consequence of having a capable controller and tertiary winding transformer, we do not need any digital isolator (i.e. optocoupler) between two isolation boundaries.  So, we have concluded our schematic with the controller, transformer, connectors, and some discrete components (discussed in the component selection part) such as resistors, capacitors, diodes. We have not needed any extra ICs.</w:t>
-      </w:r>
-      <w:r>
-        <w:rPr>
-          <w:szCs w:val="24"/>
-        </w:rPr>
-        <w:t xml:space="preserve"> </w:t>
-      </w:r>
-      <w:r>
-        <w:rPr>
-          <w:szCs w:val="24"/>
-        </w:rPr>
-        <w:t>Compared with Simulation Report, some of the components have changed in schematic design and they are discussed in Component Selection and Controller Part.</w:t>
+        <w:t>In this project, we have designed a schematic for the Flyback Converter hardware, by considering detailed simulation with LT8316 and DC2718A Demo Board Schematic, which is a 16V-600V input, 12V-3A output Flyback Converter demo board with LT8316. As a consequence of having a capable controller and tertiary winding transformer, we do not need any digital isolator (i.e. optocoupler) between two isolation boundaries.  So, we have concluded our schematic with the controller, transformer, connectors, and some discrete components (discussed in the component selection part) such as resistors, capacitors, diodes. We have not needed any extra ICs. Compared with Simulation Report, some of the components have changed in schematic design and they are discussed in Component Selection and Controller Part.</w:t>
       </w:r>
     </w:p>
     <w:p>
@@ -84,19 +72,7 @@
         <w:rPr>
           <w:szCs w:val="24"/>
         </w:rPr>
-        <w:t xml:space="preserve">In the component selection part, we have discussed feedback resistors, UVLO resistors, and sense resistors for the controller. </w:t>
-      </w:r>
-      <w:r>
-        <w:rPr>
-          <w:szCs w:val="24"/>
-        </w:rPr>
-        <w:t xml:space="preserve"> T</w:t>
-      </w:r>
-      <w:r>
-        <w:rPr>
-          <w:szCs w:val="24"/>
-        </w:rPr>
-        <w:t>here are some additional recommended components, that we placed in our schematic design. We can have a short discussion about these components:</w:t>
+        <w:t>In the component selection part, we have discussed feedback resistors, UVLO resistors, and sense resistors for the controller.  There are some additional recommended components, that we placed in our schematic design. We can have a short discussion about these components:</w:t>
       </w:r>
     </w:p>
     <w:p>
@@ -188,31 +164,7 @@
         <w:rPr>
           <w:szCs w:val="24"/>
         </w:rPr>
-        <w:t>This pin is the Loop Compensation pin, which determines the switching frequency from the feedback voltage. The datasheet recommends an R-C network to stabilize the regulation generally with a 20kohm resistor and 220nF capacitor. Normally decreasing R-value and increasing C value causes transient problems and increasing R-value and decreasing C value causes high-frequency problems. However, when we examine the demo board discussed above, the R-C network is constructed with a 1</w:t>
-      </w:r>
-      <w:r>
-        <w:rPr>
-          <w:szCs w:val="24"/>
-        </w:rPr>
-        <w:t>5</w:t>
-      </w:r>
-      <w:r>
-        <w:rPr>
-          <w:szCs w:val="24"/>
-        </w:rPr>
-        <w:t>kohm resistor and 100nF capacitor. When comparing these values with the datasheet recommendation, we see that the demo board application gives better transient values, so 1</w:t>
-      </w:r>
-      <w:r>
-        <w:rPr>
-          <w:szCs w:val="24"/>
-        </w:rPr>
-        <w:t>5</w:t>
-      </w:r>
-      <w:r>
-        <w:rPr>
-          <w:szCs w:val="24"/>
-        </w:rPr>
-        <w:t>kohm resistor and 100nF capacitor have been used in the hardware design.</w:t>
+        <w:t>This pin is the Loop Compensation pin, which determines the switching frequency from the feedback voltage. The datasheet recommends an R-C network to stabilize the regulation generally with a 20kohm resistor and 220nF capacitor. Normally decreasing R-value and increasing C value causes transient problems and increasing R-value and decreasing C value causes high-frequency problems. However, when we examine the demo board discussed above, the R-C network is constructed with a 15kohm resistor and 100nF capacitor. When comparing these values with the datasheet recommendation, we see that the demo board application gives better transient values, so 15kohm resistor and 100nF capacitor have been used in the hardware design.</w:t>
       </w:r>
     </w:p>
     <w:p>
@@ -280,13 +232,7 @@
           <w:szCs w:val="24"/>
         </w:rPr>
         <w:lastRenderedPageBreak/>
-        <w:t>used a gate pull-down resistor to prevent any failure which may occur from the controller.</w:t>
-      </w:r>
-      <w:r>
-        <w:rPr>
-          <w:szCs w:val="24"/>
-        </w:rPr>
-        <w:t xml:space="preserve"> Moreover, we have added a TVS diode to prevent overvoltage cases, discussed in component selection part.</w:t>
+        <w:t>used a gate pull-down resistor to prevent any failure which may occur from the controller. Moreover, we have added a TVS diode to prevent overvoltage cases, discussed in component selection part.</w:t>
       </w:r>
     </w:p>
     <w:p>
@@ -363,7 +309,7 @@
                     <pic:cNvPicPr/>
                   </pic:nvPicPr>
                   <pic:blipFill>
-                    <a:blip r:embed="rId5"/>
+                    <a:blip r:embed="rId6"/>
                     <a:srcRect l="3959" t="10502" r="5516" b="6757"/>
                     <a:stretch>
                       <a:fillRect/>
@@ -473,7 +419,7 @@
                     <pic:cNvPicPr/>
                   </pic:nvPicPr>
                   <pic:blipFill>
-                    <a:blip r:embed="rId6"/>
+                    <a:blip r:embed="rId7"/>
                     <a:srcRect l="2433" t="5767" r="3389" b="3380"/>
                     <a:stretch>
                       <a:fillRect/>
@@ -605,7 +551,7 @@
                     <pic:cNvPicPr/>
                   </pic:nvPicPr>
                   <pic:blipFill>
-                    <a:blip r:embed="rId7"/>
+                    <a:blip r:embed="rId8"/>
                     <a:stretch>
                       <a:fillRect/>
                     </a:stretch>
@@ -5158,7 +5104,7 @@
                     <pic:cNvPicPr/>
                   </pic:nvPicPr>
                   <pic:blipFill>
-                    <a:blip r:embed="rId8"/>
+                    <a:blip r:embed="rId9"/>
                     <a:stretch>
                       <a:fillRect/>
                     </a:stretch>
@@ -5228,7 +5174,7 @@
                     </pic:cNvPicPr>
                   </pic:nvPicPr>
                   <pic:blipFill>
-                    <a:blip r:embed="rId9">
+                    <a:blip r:embed="rId10">
                       <a:extLst>
                         <a:ext uri="{28A0092B-C50C-407E-A947-70E740481C1C}">
                           <a14:useLocalDpi xmlns:a14="http://schemas.microsoft.com/office/drawing/2010/main" val="0"/>
@@ -5337,7 +5283,7 @@
                     </pic:cNvPicPr>
                   </pic:nvPicPr>
                   <pic:blipFill>
-                    <a:blip r:embed="rId10" cstate="print">
+                    <a:blip r:embed="rId11" cstate="print">
                       <a:extLst>
                         <a:ext uri="{28A0092B-C50C-407E-A947-70E740481C1C}">
                           <a14:useLocalDpi xmlns:a14="http://schemas.microsoft.com/office/drawing/2010/main" val="0"/>
@@ -5410,7 +5356,7 @@
                     </pic:cNvPicPr>
                   </pic:nvPicPr>
                   <pic:blipFill>
-                    <a:blip r:embed="rId11" cstate="print">
+                    <a:blip r:embed="rId12" cstate="print">
                       <a:extLst>
                         <a:ext uri="{28A0092B-C50C-407E-A947-70E740481C1C}">
                           <a14:useLocalDpi xmlns:a14="http://schemas.microsoft.com/office/drawing/2010/main" val="0"/>
@@ -5508,7 +5454,7 @@
                     <pic:cNvPicPr/>
                   </pic:nvPicPr>
                   <pic:blipFill>
-                    <a:blip r:embed="rId12"/>
+                    <a:blip r:embed="rId13"/>
                     <a:stretch>
                       <a:fillRect/>
                     </a:stretch>
@@ -5610,105 +5556,6 @@
             <wp:extent cx="5760720" cy="3592195"/>
             <wp:effectExtent l="0" t="0" r="0" b="8255"/>
             <wp:docPr id="7" name="Picture 7"/>
-            <wp:cNvGraphicFramePr>
-              <a:graphicFrameLocks xmlns:a="http://schemas.openxmlformats.org/drawingml/2006/main" noChangeAspect="1"/>
-            </wp:cNvGraphicFramePr>
-            <a:graphic xmlns:a="http://schemas.openxmlformats.org/drawingml/2006/main">
-              <a:graphicData uri="http://schemas.openxmlformats.org/drawingml/2006/picture">
-                <pic:pic xmlns:pic="http://schemas.openxmlformats.org/drawingml/2006/picture">
-                  <pic:nvPicPr>
-                    <pic:cNvPr id="1" name=""/>
-                    <pic:cNvPicPr/>
-                  </pic:nvPicPr>
-                  <pic:blipFill>
-                    <a:blip r:embed="rId13"/>
-                    <a:stretch>
-                      <a:fillRect/>
-                    </a:stretch>
-                  </pic:blipFill>
-                  <pic:spPr>
-                    <a:xfrm>
-                      <a:off x="0" y="0"/>
-                      <a:ext cx="5760720" cy="3592195"/>
-                    </a:xfrm>
-                    <a:prstGeom prst="rect">
-                      <a:avLst/>
-                    </a:prstGeom>
-                  </pic:spPr>
-                </pic:pic>
-              </a:graphicData>
-            </a:graphic>
-          </wp:inline>
-        </w:drawing>
-      </w:r>
-    </w:p>
-    <w:p>
-      <w:pPr>
-        <w:jc w:val="center"/>
-      </w:pPr>
-      <w:r>
-        <w:rPr>
-          <w:b/>
-          <w:bCs/>
-          <w:highlight w:val="yellow"/>
-        </w:rPr>
-        <w:t>Figure-6:</w:t>
-      </w:r>
-      <w:r>
-        <w:rPr>
-          <w:b/>
-          <w:bCs/>
-        </w:rPr>
-        <w:t xml:space="preserve"> </w:t>
-      </w:r>
-      <w:r>
-        <w:t>Overall View of PCB</w:t>
-      </w:r>
-    </w:p>
-    <w:p>
-      <w:pPr>
-        <w:jc w:val="both"/>
-      </w:pPr>
-      <w:r>
-        <w:tab/>
-        <w:t xml:space="preserve">To understand our design, we need to invastigate component placements and </w:t>
-      </w:r>
-      <w:r>
-        <w:t>plane</w:t>
-      </w:r>
-      <w:r>
-        <w:t xml:space="preserve"> placements. Firstly, we will investigate component placements. In </w:t>
-      </w:r>
-      <w:r>
-        <w:rPr>
-          <w:highlight w:val="yellow"/>
-        </w:rPr>
-        <w:t>Figure-7</w:t>
-      </w:r>
-      <w:r>
-        <w:t xml:space="preserve"> we can see the top layer </w:t>
-      </w:r>
-      <w:r>
-        <w:t xml:space="preserve">and in Figure-8 we can see bottom layer </w:t>
-      </w:r>
-      <w:r>
-        <w:t>component placements.</w:t>
-      </w:r>
-    </w:p>
-    <w:p>
-      <w:pPr>
-        <w:jc w:val="both"/>
-      </w:pPr>
-      <w:r>
-        <w:rPr>
-          <w:noProof/>
-        </w:rPr>
-        <w:lastRenderedPageBreak/>
-        <w:drawing>
-          <wp:inline distT="0" distB="0" distL="0" distR="0" wp14:anchorId="5BA52EDD" wp14:editId="7F0C745C">
-            <wp:extent cx="5760720" cy="3469640"/>
-            <wp:effectExtent l="0" t="0" r="0" b="0"/>
-            <wp:docPr id="8" name="Picture 8"/>
             <wp:cNvGraphicFramePr>
               <a:graphicFrameLocks xmlns:a="http://schemas.openxmlformats.org/drawingml/2006/main" noChangeAspect="1"/>
             </wp:cNvGraphicFramePr>
@@ -5728,7 +5575,7 @@
                   <pic:spPr>
                     <a:xfrm>
                       <a:off x="0" y="0"/>
-                      <a:ext cx="5760720" cy="3469640"/>
+                      <a:ext cx="5760720" cy="3592195"/>
                     </a:xfrm>
                     <a:prstGeom prst="rect">
                       <a:avLst/>
@@ -5751,7 +5598,7 @@
           <w:bCs/>
           <w:highlight w:val="yellow"/>
         </w:rPr>
-        <w:t>Figure-7:</w:t>
+        <w:t>Figure-6:</w:t>
       </w:r>
       <w:r>
         <w:rPr>
@@ -5761,22 +5608,109 @@
         <w:t xml:space="preserve"> </w:t>
       </w:r>
       <w:r>
-        <w:t>Top Layer Component Placement</w:t>
-      </w:r>
-    </w:p>
-    <w:p>
-      <w:pPr>
-        <w:jc w:val="center"/>
+        <w:t>Overall View of PCB</w:t>
+      </w:r>
+    </w:p>
+    <w:p>
+      <w:pPr>
+        <w:jc w:val="both"/>
+      </w:pPr>
+      <w:r>
+        <w:tab/>
+        <w:t xml:space="preserve">To understand our design, we need to invastigate component placements and </w:t>
+      </w:r>
+      <w:r>
+        <w:t>plane</w:t>
+      </w:r>
+      <w:r>
+        <w:t xml:space="preserve"> placements. Firstly, we will investigate </w:t>
+      </w:r>
+      <w:r>
+        <w:t xml:space="preserve">the isolation side, and we will refer high voltage side as </w:t>
+      </w:r>
+      <w:r>
+        <w:rPr>
+          <w:b/>
+          <w:bCs/>
+        </w:rPr>
+        <w:t>input side</w:t>
+      </w:r>
+      <w:r>
+        <w:t xml:space="preserve">, and the low voltage output side as </w:t>
+      </w:r>
+      <w:r>
+        <w:rPr>
+          <w:b/>
+          <w:bCs/>
+        </w:rPr>
+        <w:t>isolated side</w:t>
+      </w:r>
+      <w:r>
+        <w:t xml:space="preserve">, which can be seen in </w:t>
+      </w:r>
+      <w:r>
+        <w:rPr>
+          <w:highlight w:val="yellow"/>
+        </w:rPr>
+        <w:t>Figure-7</w:t>
+      </w:r>
+      <w:r>
+        <w:t xml:space="preserve">, and then </w:t>
+      </w:r>
+      <w:r>
+        <w:t xml:space="preserve">we will  investigate </w:t>
+      </w:r>
+      <w:r>
+        <w:t xml:space="preserve">component placements. In </w:t>
+      </w:r>
+      <w:r>
+        <w:rPr>
+          <w:highlight w:val="yellow"/>
+        </w:rPr>
+        <w:t>Figure-</w:t>
+      </w:r>
+      <w:r>
+        <w:t>8</w:t>
+      </w:r>
+      <w:r>
+        <w:t xml:space="preserve"> we can see the top layer </w:t>
+      </w:r>
+      <w:r>
+        <w:t xml:space="preserve">and in </w:t>
+      </w:r>
+      <w:r>
+        <w:rPr>
+          <w:highlight w:val="yellow"/>
+        </w:rPr>
+        <w:t>Figure-</w:t>
+      </w:r>
+      <w:r>
+        <w:rPr>
+          <w:highlight w:val="yellow"/>
+        </w:rPr>
+        <w:t>9</w:t>
+      </w:r>
+      <w:r>
+        <w:t xml:space="preserve"> we can see bottom layer </w:t>
+      </w:r>
+      <w:r>
+        <w:t>component placements.</w:t>
+      </w:r>
+    </w:p>
+    <w:p>
+      <w:pPr>
+        <w:jc w:val="both"/>
       </w:pPr>
       <w:r>
         <w:rPr>
           <w:noProof/>
         </w:rPr>
+        <w:lastRenderedPageBreak/>
         <w:drawing>
-          <wp:inline distT="0" distB="0" distL="0" distR="0" wp14:anchorId="30EB72C6" wp14:editId="539EE401">
-            <wp:extent cx="5734050" cy="3733800"/>
-            <wp:effectExtent l="0" t="0" r="0" b="0"/>
-            <wp:docPr id="10" name="Picture 10"/>
+          <wp:inline distT="0" distB="0" distL="0" distR="0" wp14:anchorId="7360C13F" wp14:editId="6F206586">
+            <wp:extent cx="5760720" cy="3407410"/>
+            <wp:effectExtent l="0" t="0" r="0" b="2540"/>
+            <wp:docPr id="20" name="Picture 20"/>
             <wp:cNvGraphicFramePr>
               <a:graphicFrameLocks xmlns:a="http://schemas.openxmlformats.org/drawingml/2006/main" noChangeAspect="1"/>
             </wp:cNvGraphicFramePr>
@@ -5796,7 +5730,7 @@
                   <pic:spPr>
                     <a:xfrm>
                       <a:off x="0" y="0"/>
-                      <a:ext cx="5734050" cy="3733800"/>
+                      <a:ext cx="5760720" cy="3407410"/>
                     </a:xfrm>
                     <a:prstGeom prst="rect">
                       <a:avLst/>
@@ -5827,7 +5761,7 @@
           <w:bCs/>
           <w:highlight w:val="yellow"/>
         </w:rPr>
-        <w:t>8</w:t>
+        <w:t>7</w:t>
       </w:r>
       <w:r>
         <w:rPr>
@@ -5845,10 +5779,7 @@
         <w:t xml:space="preserve"> </w:t>
       </w:r>
       <w:r>
-        <w:t>Bottom</w:t>
-      </w:r>
-      <w:r>
-        <w:t xml:space="preserve"> Layer Component Placement</w:t>
+        <w:t>Top Layer Component Placement</w:t>
       </w:r>
     </w:p>
     <w:p>
@@ -5857,44 +5788,39 @@
       </w:pPr>
       <w:r>
         <w:tab/>
-        <w:t>After in</w:t>
-      </w:r>
-      <w:r>
-        <w:t xml:space="preserve">vestigating critical component placements, we need to look plane placements for top and bottom layers to understand the whole PCB. In </w:t>
-      </w:r>
-      <w:r>
-        <w:rPr>
-          <w:highlight w:val="yellow"/>
-        </w:rPr>
-        <w:t>Figure-9</w:t>
-      </w:r>
-      <w:r>
-        <w:t xml:space="preserve"> and </w:t>
-      </w:r>
-      <w:r>
-        <w:rPr>
-          <w:highlight w:val="yellow"/>
-        </w:rPr>
-        <w:t>Figure-10</w:t>
-      </w:r>
-      <w:r>
-        <w:t xml:space="preserve"> we can investigate plane placements for top and bottom layers, respectively.</w:t>
-      </w:r>
-    </w:p>
-    <w:p>
-      <w:pPr>
-        <w:jc w:val="center"/>
+        <w:t xml:space="preserve">As seen in </w:t>
+      </w:r>
+      <w:r>
+        <w:rPr>
+          <w:highlight w:val="yellow"/>
+        </w:rPr>
+        <w:t>Figure-7,</w:t>
+      </w:r>
+      <w:r>
+        <w:t xml:space="preserve"> between two isolated planes we have nearly 4.7mm. According to IPC-2221B, this spacing is suitable for 940V reference difference for uncoated PCB’s and 1750V reference difference for coated PCB’s</w:t>
+      </w:r>
+      <w:r>
+        <w:t>, we have designed our board with conformal coating, so which means our design is safe. As seen above, we have no connections between two sides, so no interactions between two isolated planes.</w:t>
+      </w:r>
+    </w:p>
+    <w:p>
+      <w:pPr>
+        <w:jc w:val="both"/>
+      </w:pPr>
+    </w:p>
+    <w:p>
+      <w:pPr>
+        <w:jc w:val="both"/>
       </w:pPr>
       <w:r>
         <w:rPr>
           <w:noProof/>
         </w:rPr>
-        <w:lastRenderedPageBreak/>
         <w:drawing>
-          <wp:inline distT="0" distB="0" distL="0" distR="0" wp14:anchorId="3D9E8056" wp14:editId="04AE2DCD">
-            <wp:extent cx="5743575" cy="3419475"/>
-            <wp:effectExtent l="0" t="0" r="9525" b="9525"/>
-            <wp:docPr id="11" name="Picture 11"/>
+          <wp:inline distT="0" distB="0" distL="0" distR="0" wp14:anchorId="5BA52EDD" wp14:editId="7F0C745C">
+            <wp:extent cx="5760720" cy="3469640"/>
+            <wp:effectExtent l="0" t="0" r="0" b="0"/>
+            <wp:docPr id="8" name="Picture 8"/>
             <wp:cNvGraphicFramePr>
               <a:graphicFrameLocks xmlns:a="http://schemas.openxmlformats.org/drawingml/2006/main" noChangeAspect="1"/>
             </wp:cNvGraphicFramePr>
@@ -5914,7 +5840,7 @@
                   <pic:spPr>
                     <a:xfrm>
                       <a:off x="0" y="0"/>
-                      <a:ext cx="5743575" cy="3419475"/>
+                      <a:ext cx="5760720" cy="3469640"/>
                     </a:xfrm>
                     <a:prstGeom prst="rect">
                       <a:avLst/>
@@ -5945,7 +5871,7 @@
           <w:bCs/>
           <w:highlight w:val="yellow"/>
         </w:rPr>
-        <w:t>9</w:t>
+        <w:t>8</w:t>
       </w:r>
       <w:r>
         <w:rPr>
@@ -5963,13 +5889,7 @@
         <w:t xml:space="preserve"> </w:t>
       </w:r>
       <w:r>
-        <w:t xml:space="preserve">Top Layer </w:t>
-      </w:r>
-      <w:r>
-        <w:t>Plane</w:t>
-      </w:r>
-      <w:r>
-        <w:t xml:space="preserve"> Placement</w:t>
+        <w:t>Top Layer Component Placement</w:t>
       </w:r>
     </w:p>
     <w:p>
@@ -5980,11 +5900,12 @@
         <w:rPr>
           <w:noProof/>
         </w:rPr>
+        <w:lastRenderedPageBreak/>
         <w:drawing>
-          <wp:inline distT="0" distB="0" distL="0" distR="0" wp14:anchorId="3909DF96" wp14:editId="4AD34725">
-            <wp:extent cx="5619750" cy="3381375"/>
-            <wp:effectExtent l="0" t="0" r="0" b="9525"/>
-            <wp:docPr id="12" name="Picture 12"/>
+          <wp:inline distT="0" distB="0" distL="0" distR="0" wp14:anchorId="30EB72C6" wp14:editId="539EE401">
+            <wp:extent cx="5734050" cy="3733800"/>
+            <wp:effectExtent l="0" t="0" r="0" b="0"/>
+            <wp:docPr id="10" name="Picture 10"/>
             <wp:cNvGraphicFramePr>
               <a:graphicFrameLocks xmlns:a="http://schemas.openxmlformats.org/drawingml/2006/main" noChangeAspect="1"/>
             </wp:cNvGraphicFramePr>
@@ -6004,7 +5925,7 @@
                   <pic:spPr>
                     <a:xfrm>
                       <a:off x="0" y="0"/>
-                      <a:ext cx="5619750" cy="3381375"/>
+                      <a:ext cx="5734050" cy="3733800"/>
                     </a:xfrm>
                     <a:prstGeom prst="rect">
                       <a:avLst/>
@@ -6035,73 +5956,67 @@
           <w:bCs/>
           <w:highlight w:val="yellow"/>
         </w:rPr>
+        <w:t>9</w:t>
+      </w:r>
+      <w:r>
+        <w:rPr>
+          <w:b/>
+          <w:bCs/>
+          <w:highlight w:val="yellow"/>
+        </w:rPr>
+        <w:t>:</w:t>
+      </w:r>
+      <w:r>
+        <w:rPr>
+          <w:b/>
+          <w:bCs/>
+        </w:rPr>
+        <w:t xml:space="preserve"> </w:t>
+      </w:r>
+      <w:r>
+        <w:t>Bottom Layer Component Placement</w:t>
+      </w:r>
+    </w:p>
+    <w:p>
+      <w:pPr>
+        <w:jc w:val="both"/>
+      </w:pPr>
+      <w:r>
+        <w:tab/>
+        <w:t>After in</w:t>
+      </w:r>
+      <w:r>
+        <w:t xml:space="preserve">vestigating critical component placements, we need to look plane placements for top and bottom layers to understand the whole PCB. In </w:t>
+      </w:r>
+      <w:r>
+        <w:rPr>
+          <w:highlight w:val="yellow"/>
+        </w:rPr>
+        <w:t>Figure-</w:t>
+      </w:r>
+      <w:r>
+        <w:rPr>
+          <w:highlight w:val="yellow"/>
+        </w:rPr>
         <w:t>10</w:t>
       </w:r>
       <w:r>
-        <w:rPr>
-          <w:b/>
-          <w:bCs/>
-          <w:highlight w:val="yellow"/>
-        </w:rPr>
-        <w:t>:</w:t>
-      </w:r>
-      <w:r>
-        <w:rPr>
-          <w:b/>
-          <w:bCs/>
-        </w:rPr>
-        <w:t xml:space="preserve"> </w:t>
-      </w:r>
-      <w:r>
-        <w:t>Bottom</w:t>
-      </w:r>
-      <w:r>
-        <w:t xml:space="preserve"> Layer Plane Placement</w:t>
-      </w:r>
-    </w:p>
-    <w:p>
-      <w:r>
-        <w:tab/>
-        <w:t xml:space="preserve">Lastly, when we look the mechanical properties of the board, it has dimensions of </w:t>
-      </w:r>
-      <w:r>
-        <w:rPr>
-          <w:b/>
-          <w:bCs/>
-        </w:rPr>
-        <w:t>54.6mm x 33mm</w:t>
-      </w:r>
-      <w:r>
-        <w:t xml:space="preserve">, which is a quite small board compared with its properties. The board dimensions can be seen in </w:t>
-      </w:r>
-      <w:r>
-        <w:rPr>
-          <w:highlight w:val="yellow"/>
-        </w:rPr>
-        <w:t>Figure-11</w:t>
-      </w:r>
-      <w:r>
-        <w:t xml:space="preserve">. Moreover, when we look this figure, we will see the </w:t>
-      </w:r>
-      <w:r>
-        <w:rPr>
-          <w:b/>
-          <w:bCs/>
-        </w:rPr>
-        <w:t>fiducials</w:t>
-      </w:r>
-      <w:r>
-        <w:t xml:space="preserve"> that are placed into board to ease manufacturing, and </w:t>
-      </w:r>
-      <w:r>
-        <w:rPr>
-          <w:b/>
-          <w:bCs/>
-        </w:rPr>
-        <w:t>positive/negative terminal indicators</w:t>
-      </w:r>
-      <w:r>
-        <w:t xml:space="preserve"> of connectors for safety.</w:t>
+        <w:t xml:space="preserve"> and </w:t>
+      </w:r>
+      <w:r>
+        <w:rPr>
+          <w:highlight w:val="yellow"/>
+        </w:rPr>
+        <w:t>Figure-</w:t>
+      </w:r>
+      <w:r>
+        <w:rPr>
+          <w:highlight w:val="yellow"/>
+        </w:rPr>
+        <w:t>11</w:t>
+      </w:r>
+      <w:r>
+        <w:t xml:space="preserve"> we can investigate plane placements for top and bottom layers, respectively.</w:t>
       </w:r>
     </w:p>
     <w:p>
@@ -6112,12 +6027,11 @@
         <w:rPr>
           <w:noProof/>
         </w:rPr>
-        <w:lastRenderedPageBreak/>
         <w:drawing>
-          <wp:inline distT="0" distB="0" distL="0" distR="0" wp14:anchorId="4D83105F" wp14:editId="0A25923C">
-            <wp:extent cx="4610100" cy="2905855"/>
-            <wp:effectExtent l="0" t="0" r="0" b="8890"/>
-            <wp:docPr id="13" name="Picture 13"/>
+          <wp:inline distT="0" distB="0" distL="0" distR="0" wp14:anchorId="3D9E8056" wp14:editId="04AE2DCD">
+            <wp:extent cx="5743575" cy="3419475"/>
+            <wp:effectExtent l="0" t="0" r="9525" b="9525"/>
+            <wp:docPr id="11" name="Picture 11"/>
             <wp:cNvGraphicFramePr>
               <a:graphicFrameLocks xmlns:a="http://schemas.openxmlformats.org/drawingml/2006/main" noChangeAspect="1"/>
             </wp:cNvGraphicFramePr>
@@ -6137,6 +6051,231 @@
                   <pic:spPr>
                     <a:xfrm>
                       <a:off x="0" y="0"/>
+                      <a:ext cx="5743575" cy="3419475"/>
+                    </a:xfrm>
+                    <a:prstGeom prst="rect">
+                      <a:avLst/>
+                    </a:prstGeom>
+                  </pic:spPr>
+                </pic:pic>
+              </a:graphicData>
+            </a:graphic>
+          </wp:inline>
+        </w:drawing>
+      </w:r>
+    </w:p>
+    <w:p>
+      <w:pPr>
+        <w:jc w:val="center"/>
+      </w:pPr>
+      <w:r>
+        <w:rPr>
+          <w:b/>
+          <w:bCs/>
+          <w:highlight w:val="yellow"/>
+        </w:rPr>
+        <w:t>Figure-</w:t>
+      </w:r>
+      <w:r>
+        <w:rPr>
+          <w:b/>
+          <w:bCs/>
+          <w:highlight w:val="yellow"/>
+        </w:rPr>
+        <w:t>10</w:t>
+      </w:r>
+      <w:r>
+        <w:rPr>
+          <w:b/>
+          <w:bCs/>
+          <w:highlight w:val="yellow"/>
+        </w:rPr>
+        <w:t>:</w:t>
+      </w:r>
+      <w:r>
+        <w:rPr>
+          <w:b/>
+          <w:bCs/>
+        </w:rPr>
+        <w:t xml:space="preserve"> </w:t>
+      </w:r>
+      <w:r>
+        <w:t>Top Layer Plane Placement</w:t>
+      </w:r>
+    </w:p>
+    <w:p>
+      <w:pPr>
+        <w:jc w:val="center"/>
+      </w:pPr>
+      <w:r>
+        <w:rPr>
+          <w:noProof/>
+        </w:rPr>
+        <w:lastRenderedPageBreak/>
+        <w:drawing>
+          <wp:inline distT="0" distB="0" distL="0" distR="0" wp14:anchorId="3909DF96" wp14:editId="4AD34725">
+            <wp:extent cx="5619750" cy="3381375"/>
+            <wp:effectExtent l="0" t="0" r="0" b="9525"/>
+            <wp:docPr id="12" name="Picture 12"/>
+            <wp:cNvGraphicFramePr>
+              <a:graphicFrameLocks xmlns:a="http://schemas.openxmlformats.org/drawingml/2006/main" noChangeAspect="1"/>
+            </wp:cNvGraphicFramePr>
+            <a:graphic xmlns:a="http://schemas.openxmlformats.org/drawingml/2006/main">
+              <a:graphicData uri="http://schemas.openxmlformats.org/drawingml/2006/picture">
+                <pic:pic xmlns:pic="http://schemas.openxmlformats.org/drawingml/2006/picture">
+                  <pic:nvPicPr>
+                    <pic:cNvPr id="1" name=""/>
+                    <pic:cNvPicPr/>
+                  </pic:nvPicPr>
+                  <pic:blipFill>
+                    <a:blip r:embed="rId19"/>
+                    <a:stretch>
+                      <a:fillRect/>
+                    </a:stretch>
+                  </pic:blipFill>
+                  <pic:spPr>
+                    <a:xfrm>
+                      <a:off x="0" y="0"/>
+                      <a:ext cx="5619750" cy="3381375"/>
+                    </a:xfrm>
+                    <a:prstGeom prst="rect">
+                      <a:avLst/>
+                    </a:prstGeom>
+                  </pic:spPr>
+                </pic:pic>
+              </a:graphicData>
+            </a:graphic>
+          </wp:inline>
+        </w:drawing>
+      </w:r>
+    </w:p>
+    <w:p>
+      <w:pPr>
+        <w:jc w:val="center"/>
+      </w:pPr>
+      <w:r>
+        <w:rPr>
+          <w:b/>
+          <w:bCs/>
+          <w:highlight w:val="yellow"/>
+        </w:rPr>
+        <w:t>Figure-</w:t>
+      </w:r>
+      <w:r>
+        <w:rPr>
+          <w:b/>
+          <w:bCs/>
+          <w:highlight w:val="yellow"/>
+        </w:rPr>
+        <w:t>1</w:t>
+      </w:r>
+      <w:r>
+        <w:rPr>
+          <w:b/>
+          <w:bCs/>
+          <w:highlight w:val="yellow"/>
+        </w:rPr>
+        <w:t>1</w:t>
+      </w:r>
+      <w:r>
+        <w:rPr>
+          <w:b/>
+          <w:bCs/>
+          <w:highlight w:val="yellow"/>
+        </w:rPr>
+        <w:t>:</w:t>
+      </w:r>
+      <w:r>
+        <w:rPr>
+          <w:b/>
+          <w:bCs/>
+        </w:rPr>
+        <w:t xml:space="preserve"> </w:t>
+      </w:r>
+      <w:r>
+        <w:t>Bottom Layer Plane Placement</w:t>
+      </w:r>
+    </w:p>
+    <w:p>
+      <w:r>
+        <w:tab/>
+        <w:t xml:space="preserve">Lastly, when we look the mechanical properties of the board, it has dimensions of </w:t>
+      </w:r>
+      <w:r>
+        <w:rPr>
+          <w:b/>
+          <w:bCs/>
+        </w:rPr>
+        <w:t>54.6mm x 33mm</w:t>
+      </w:r>
+      <w:r>
+        <w:t xml:space="preserve">, which is a quite small board compared with its properties. The board dimensions can be seen in </w:t>
+      </w:r>
+      <w:r>
+        <w:rPr>
+          <w:highlight w:val="yellow"/>
+        </w:rPr>
+        <w:t>Figure-1</w:t>
+      </w:r>
+      <w:r>
+        <w:t>2</w:t>
+      </w:r>
+      <w:r>
+        <w:t xml:space="preserve">. Moreover, when we look this figure, we will see the </w:t>
+      </w:r>
+      <w:r>
+        <w:rPr>
+          <w:b/>
+          <w:bCs/>
+        </w:rPr>
+        <w:t>fiducials</w:t>
+      </w:r>
+      <w:r>
+        <w:t xml:space="preserve"> that are placed into board to ease manufacturing, and </w:t>
+      </w:r>
+      <w:r>
+        <w:rPr>
+          <w:b/>
+          <w:bCs/>
+        </w:rPr>
+        <w:t>positive/negative terminal indicators</w:t>
+      </w:r>
+      <w:r>
+        <w:t xml:space="preserve"> of connectors for safety.</w:t>
+      </w:r>
+    </w:p>
+    <w:p>
+      <w:pPr>
+        <w:jc w:val="center"/>
+      </w:pPr>
+      <w:r>
+        <w:rPr>
+          <w:noProof/>
+        </w:rPr>
+        <w:drawing>
+          <wp:inline distT="0" distB="0" distL="0" distR="0" wp14:anchorId="4D83105F" wp14:editId="0A25923C">
+            <wp:extent cx="4610100" cy="2905855"/>
+            <wp:effectExtent l="0" t="0" r="0" b="8890"/>
+            <wp:docPr id="13" name="Picture 13"/>
+            <wp:cNvGraphicFramePr>
+              <a:graphicFrameLocks xmlns:a="http://schemas.openxmlformats.org/drawingml/2006/main" noChangeAspect="1"/>
+            </wp:cNvGraphicFramePr>
+            <a:graphic xmlns:a="http://schemas.openxmlformats.org/drawingml/2006/main">
+              <a:graphicData uri="http://schemas.openxmlformats.org/drawingml/2006/picture">
+                <pic:pic xmlns:pic="http://schemas.openxmlformats.org/drawingml/2006/picture">
+                  <pic:nvPicPr>
+                    <pic:cNvPr id="1" name=""/>
+                    <pic:cNvPicPr/>
+                  </pic:nvPicPr>
+                  <pic:blipFill>
+                    <a:blip r:embed="rId20"/>
+                    <a:stretch>
+                      <a:fillRect/>
+                    </a:stretch>
+                  </pic:blipFill>
+                  <pic:spPr>
+                    <a:xfrm>
+                      <a:off x="0" y="0"/>
                       <a:ext cx="4623595" cy="2914361"/>
                     </a:xfrm>
                     <a:prstGeom prst="rect">
@@ -6160,7 +6299,23 @@
           <w:bCs/>
           <w:highlight w:val="yellow"/>
         </w:rPr>
-        <w:t>Figure-11:</w:t>
+        <w:t>Figure-1</w:t>
+      </w:r>
+      <w:r>
+        <w:rPr>
+          <w:b/>
+          <w:bCs/>
+          <w:highlight w:val="yellow"/>
+        </w:rPr>
+        <w:t>2</w:t>
+      </w:r>
+      <w:r>
+        <w:rPr>
+          <w:b/>
+          <w:bCs/>
+          <w:highlight w:val="yellow"/>
+        </w:rPr>
+        <w:t>:</w:t>
       </w:r>
       <w:r>
         <w:rPr>
@@ -6171,6 +6326,1296 @@
       </w:r>
       <w:r>
         <w:t>Board Dimensions and Mechanical Properties</w:t>
+      </w:r>
+    </w:p>
+    <w:p>
+      <w:pPr>
+        <w:pStyle w:val="ListParagraph"/>
+        <w:numPr>
+          <w:ilvl w:val="0"/>
+          <w:numId w:val="6"/>
+        </w:numPr>
+        <w:rPr>
+          <w:b/>
+          <w:bCs/>
+          <w:sz w:val="24"/>
+          <w:szCs w:val="24"/>
+        </w:rPr>
+      </w:pPr>
+      <w:r>
+        <w:rPr>
+          <w:b/>
+          <w:bCs/>
+          <w:sz w:val="24"/>
+          <w:szCs w:val="24"/>
+        </w:rPr>
+        <w:t>3D Design</w:t>
+      </w:r>
+    </w:p>
+    <w:p>
+      <w:pPr>
+        <w:ind w:firstLine="708"/>
+        <w:jc w:val="both"/>
+      </w:pPr>
+      <w:r>
+        <w:t xml:space="preserve">In our design, we have placed all of the 3D bodies of components to have a realistic and reliable design. As we mentioned before, to have a compact design we placed the components on both top and bottom layers. The 3D design can be seen in </w:t>
+      </w:r>
+      <w:r>
+        <w:rPr>
+          <w:highlight w:val="yellow"/>
+        </w:rPr>
+        <w:t>Figure-1</w:t>
+      </w:r>
+      <w:r>
+        <w:rPr>
+          <w:highlight w:val="yellow"/>
+        </w:rPr>
+        <w:t>3</w:t>
+      </w:r>
+      <w:r>
+        <w:rPr>
+          <w:highlight w:val="yellow"/>
+        </w:rPr>
+        <w:t>, 1</w:t>
+      </w:r>
+      <w:r>
+        <w:rPr>
+          <w:highlight w:val="yellow"/>
+        </w:rPr>
+        <w:t>4</w:t>
+      </w:r>
+      <w:r>
+        <w:rPr>
+          <w:highlight w:val="yellow"/>
+        </w:rPr>
+        <w:t xml:space="preserve"> and 1</w:t>
+      </w:r>
+      <w:r>
+        <w:rPr>
+          <w:highlight w:val="yellow"/>
+        </w:rPr>
+        <w:t>5</w:t>
+      </w:r>
+      <w:r>
+        <w:rPr>
+          <w:highlight w:val="yellow"/>
+        </w:rPr>
+        <w:t>.</w:t>
+      </w:r>
+    </w:p>
+    <w:p>
+      <w:pPr>
+        <w:jc w:val="both"/>
+        <w:rPr>
+          <w:sz w:val="24"/>
+          <w:szCs w:val="24"/>
+        </w:rPr>
+      </w:pPr>
+      <w:r>
+        <w:rPr>
+          <w:noProof/>
+        </w:rPr>
+        <w:lastRenderedPageBreak/>
+        <w:drawing>
+          <wp:inline distT="0" distB="0" distL="0" distR="0" wp14:anchorId="4AED4FB1" wp14:editId="6854C847">
+            <wp:extent cx="5760720" cy="3749675"/>
+            <wp:effectExtent l="0" t="0" r="0" b="3175"/>
+            <wp:docPr id="9" name="Picture 9"/>
+            <wp:cNvGraphicFramePr>
+              <a:graphicFrameLocks xmlns:a="http://schemas.openxmlformats.org/drawingml/2006/main" noChangeAspect="1"/>
+            </wp:cNvGraphicFramePr>
+            <a:graphic xmlns:a="http://schemas.openxmlformats.org/drawingml/2006/main">
+              <a:graphicData uri="http://schemas.openxmlformats.org/drawingml/2006/picture">
+                <pic:pic xmlns:pic="http://schemas.openxmlformats.org/drawingml/2006/picture">
+                  <pic:nvPicPr>
+                    <pic:cNvPr id="1" name=""/>
+                    <pic:cNvPicPr/>
+                  </pic:nvPicPr>
+                  <pic:blipFill>
+                    <a:blip r:embed="rId21"/>
+                    <a:stretch>
+                      <a:fillRect/>
+                    </a:stretch>
+                  </pic:blipFill>
+                  <pic:spPr>
+                    <a:xfrm>
+                      <a:off x="0" y="0"/>
+                      <a:ext cx="5760720" cy="3749675"/>
+                    </a:xfrm>
+                    <a:prstGeom prst="rect">
+                      <a:avLst/>
+                    </a:prstGeom>
+                  </pic:spPr>
+                </pic:pic>
+              </a:graphicData>
+            </a:graphic>
+          </wp:inline>
+        </w:drawing>
+      </w:r>
+    </w:p>
+    <w:p>
+      <w:pPr>
+        <w:jc w:val="center"/>
+      </w:pPr>
+      <w:r>
+        <w:rPr>
+          <w:b/>
+          <w:bCs/>
+          <w:highlight w:val="yellow"/>
+        </w:rPr>
+        <w:t>Figure-1</w:t>
+      </w:r>
+      <w:r>
+        <w:rPr>
+          <w:b/>
+          <w:bCs/>
+          <w:highlight w:val="yellow"/>
+        </w:rPr>
+        <w:t>3</w:t>
+      </w:r>
+      <w:r>
+        <w:rPr>
+          <w:b/>
+          <w:bCs/>
+          <w:highlight w:val="yellow"/>
+        </w:rPr>
+        <w:t>:</w:t>
+      </w:r>
+      <w:r>
+        <w:rPr>
+          <w:b/>
+          <w:bCs/>
+        </w:rPr>
+        <w:t xml:space="preserve"> </w:t>
+      </w:r>
+      <w:r>
+        <w:t>Top View of 3D PCB Design</w:t>
+      </w:r>
+    </w:p>
+    <w:p>
+      <w:pPr>
+        <w:jc w:val="both"/>
+        <w:rPr>
+          <w:sz w:val="24"/>
+          <w:szCs w:val="24"/>
+        </w:rPr>
+      </w:pPr>
+      <w:r>
+        <w:rPr>
+          <w:noProof/>
+        </w:rPr>
+        <w:drawing>
+          <wp:inline distT="0" distB="0" distL="0" distR="0" wp14:anchorId="5870BC2E" wp14:editId="4CE17CD0">
+            <wp:extent cx="5760720" cy="3808095"/>
+            <wp:effectExtent l="0" t="0" r="0" b="1905"/>
+            <wp:docPr id="14" name="Picture 14"/>
+            <wp:cNvGraphicFramePr>
+              <a:graphicFrameLocks xmlns:a="http://schemas.openxmlformats.org/drawingml/2006/main" noChangeAspect="1"/>
+            </wp:cNvGraphicFramePr>
+            <a:graphic xmlns:a="http://schemas.openxmlformats.org/drawingml/2006/main">
+              <a:graphicData uri="http://schemas.openxmlformats.org/drawingml/2006/picture">
+                <pic:pic xmlns:pic="http://schemas.openxmlformats.org/drawingml/2006/picture">
+                  <pic:nvPicPr>
+                    <pic:cNvPr id="1" name=""/>
+                    <pic:cNvPicPr/>
+                  </pic:nvPicPr>
+                  <pic:blipFill>
+                    <a:blip r:embed="rId22"/>
+                    <a:stretch>
+                      <a:fillRect/>
+                    </a:stretch>
+                  </pic:blipFill>
+                  <pic:spPr>
+                    <a:xfrm>
+                      <a:off x="0" y="0"/>
+                      <a:ext cx="5760720" cy="3808095"/>
+                    </a:xfrm>
+                    <a:prstGeom prst="rect">
+                      <a:avLst/>
+                    </a:prstGeom>
+                  </pic:spPr>
+                </pic:pic>
+              </a:graphicData>
+            </a:graphic>
+          </wp:inline>
+        </w:drawing>
+      </w:r>
+    </w:p>
+    <w:p>
+      <w:pPr>
+        <w:jc w:val="center"/>
+      </w:pPr>
+      <w:r>
+        <w:rPr>
+          <w:b/>
+          <w:bCs/>
+          <w:highlight w:val="yellow"/>
+        </w:rPr>
+        <w:t>Figure-1</w:t>
+      </w:r>
+      <w:r>
+        <w:rPr>
+          <w:b/>
+          <w:bCs/>
+          <w:highlight w:val="yellow"/>
+        </w:rPr>
+        <w:t>4</w:t>
+      </w:r>
+      <w:r>
+        <w:rPr>
+          <w:b/>
+          <w:bCs/>
+          <w:highlight w:val="yellow"/>
+        </w:rPr>
+        <w:t>:</w:t>
+      </w:r>
+      <w:r>
+        <w:rPr>
+          <w:b/>
+          <w:bCs/>
+        </w:rPr>
+        <w:t xml:space="preserve"> </w:t>
+      </w:r>
+      <w:r>
+        <w:t>Bottom</w:t>
+      </w:r>
+      <w:r>
+        <w:t xml:space="preserve"> View of 3D PCB Design</w:t>
+      </w:r>
+    </w:p>
+    <w:p>
+      <w:pPr>
+        <w:jc w:val="center"/>
+        <w:rPr>
+          <w:sz w:val="24"/>
+          <w:szCs w:val="24"/>
+        </w:rPr>
+      </w:pPr>
+      <w:r>
+        <w:rPr>
+          <w:noProof/>
+        </w:rPr>
+        <w:lastRenderedPageBreak/>
+        <w:drawing>
+          <wp:inline distT="0" distB="0" distL="0" distR="0" wp14:anchorId="7C463589" wp14:editId="01403543">
+            <wp:extent cx="4543425" cy="2752725"/>
+            <wp:effectExtent l="0" t="0" r="9525" b="9525"/>
+            <wp:docPr id="15" name="Picture 15"/>
+            <wp:cNvGraphicFramePr>
+              <a:graphicFrameLocks xmlns:a="http://schemas.openxmlformats.org/drawingml/2006/main" noChangeAspect="1"/>
+            </wp:cNvGraphicFramePr>
+            <a:graphic xmlns:a="http://schemas.openxmlformats.org/drawingml/2006/main">
+              <a:graphicData uri="http://schemas.openxmlformats.org/drawingml/2006/picture">
+                <pic:pic xmlns:pic="http://schemas.openxmlformats.org/drawingml/2006/picture">
+                  <pic:nvPicPr>
+                    <pic:cNvPr id="1" name=""/>
+                    <pic:cNvPicPr/>
+                  </pic:nvPicPr>
+                  <pic:blipFill rotWithShape="1">
+                    <a:blip r:embed="rId23"/>
+                    <a:srcRect l="7505" t="9281" r="3002" b="4191"/>
+                    <a:stretch/>
+                  </pic:blipFill>
+                  <pic:spPr bwMode="auto">
+                    <a:xfrm>
+                      <a:off x="0" y="0"/>
+                      <a:ext cx="4543425" cy="2752725"/>
+                    </a:xfrm>
+                    <a:prstGeom prst="rect">
+                      <a:avLst/>
+                    </a:prstGeom>
+                    <a:ln>
+                      <a:noFill/>
+                    </a:ln>
+                    <a:extLst>
+                      <a:ext uri="{53640926-AAD7-44D8-BBD7-CCE9431645EC}">
+                        <a14:shadowObscured xmlns:a14="http://schemas.microsoft.com/office/drawing/2010/main"/>
+                      </a:ext>
+                    </a:extLst>
+                  </pic:spPr>
+                </pic:pic>
+              </a:graphicData>
+            </a:graphic>
+          </wp:inline>
+        </w:drawing>
+      </w:r>
+    </w:p>
+    <w:p>
+      <w:pPr>
+        <w:jc w:val="center"/>
+      </w:pPr>
+      <w:r>
+        <w:rPr>
+          <w:b/>
+          <w:bCs/>
+          <w:highlight w:val="yellow"/>
+        </w:rPr>
+        <w:t>Figure-1</w:t>
+      </w:r>
+      <w:r>
+        <w:rPr>
+          <w:b/>
+          <w:bCs/>
+          <w:highlight w:val="yellow"/>
+        </w:rPr>
+        <w:t>5</w:t>
+      </w:r>
+      <w:r>
+        <w:rPr>
+          <w:b/>
+          <w:bCs/>
+          <w:highlight w:val="yellow"/>
+        </w:rPr>
+        <w:t>:</w:t>
+      </w:r>
+      <w:r>
+        <w:rPr>
+          <w:b/>
+          <w:bCs/>
+        </w:rPr>
+        <w:t xml:space="preserve"> </w:t>
+      </w:r>
+      <w:r>
+        <w:t>Side</w:t>
+      </w:r>
+      <w:r>
+        <w:t xml:space="preserve"> View of 3D PCB Design</w:t>
+      </w:r>
+    </w:p>
+    <w:p>
+      <w:pPr>
+        <w:jc w:val="both"/>
+      </w:pPr>
+      <w:r>
+        <w:rPr>
+          <w:sz w:val="24"/>
+          <w:szCs w:val="24"/>
+        </w:rPr>
+        <w:tab/>
+      </w:r>
+      <w:r>
+        <w:t xml:space="preserve">In 2D Design part, we have shown the component placement. However, to realize the PCB design better, component placements in 3D design can be seen in </w:t>
+      </w:r>
+      <w:r>
+        <w:rPr>
+          <w:highlight w:val="yellow"/>
+        </w:rPr>
+        <w:t>Figure-1</w:t>
+      </w:r>
+      <w:r>
+        <w:rPr>
+          <w:highlight w:val="yellow"/>
+        </w:rPr>
+        <w:t>6</w:t>
+      </w:r>
+      <w:r>
+        <w:rPr>
+          <w:highlight w:val="yellow"/>
+        </w:rPr>
+        <w:t xml:space="preserve"> and 1</w:t>
+      </w:r>
+      <w:r>
+        <w:t>7</w:t>
+      </w:r>
+      <w:r>
+        <w:t xml:space="preserve"> for top view and bottom view, respectively.</w:t>
+      </w:r>
+    </w:p>
+    <w:p>
+      <w:pPr>
+        <w:jc w:val="both"/>
+        <w:rPr>
+          <w:sz w:val="24"/>
+          <w:szCs w:val="24"/>
+        </w:rPr>
+      </w:pPr>
+      <w:r>
+        <w:rPr>
+          <w:noProof/>
+        </w:rPr>
+        <w:drawing>
+          <wp:inline distT="0" distB="0" distL="0" distR="0" wp14:anchorId="788B05B3" wp14:editId="6476D571">
+            <wp:extent cx="5760720" cy="3910330"/>
+            <wp:effectExtent l="0" t="0" r="0" b="0"/>
+            <wp:docPr id="16" name="Picture 16"/>
+            <wp:cNvGraphicFramePr>
+              <a:graphicFrameLocks xmlns:a="http://schemas.openxmlformats.org/drawingml/2006/main" noChangeAspect="1"/>
+            </wp:cNvGraphicFramePr>
+            <a:graphic xmlns:a="http://schemas.openxmlformats.org/drawingml/2006/main">
+              <a:graphicData uri="http://schemas.openxmlformats.org/drawingml/2006/picture">
+                <pic:pic xmlns:pic="http://schemas.openxmlformats.org/drawingml/2006/picture">
+                  <pic:nvPicPr>
+                    <pic:cNvPr id="1" name=""/>
+                    <pic:cNvPicPr/>
+                  </pic:nvPicPr>
+                  <pic:blipFill>
+                    <a:blip r:embed="rId24"/>
+                    <a:stretch>
+                      <a:fillRect/>
+                    </a:stretch>
+                  </pic:blipFill>
+                  <pic:spPr>
+                    <a:xfrm>
+                      <a:off x="0" y="0"/>
+                      <a:ext cx="5760720" cy="3910330"/>
+                    </a:xfrm>
+                    <a:prstGeom prst="rect">
+                      <a:avLst/>
+                    </a:prstGeom>
+                  </pic:spPr>
+                </pic:pic>
+              </a:graphicData>
+            </a:graphic>
+          </wp:inline>
+        </w:drawing>
+      </w:r>
+    </w:p>
+    <w:p>
+      <w:pPr>
+        <w:jc w:val="center"/>
+      </w:pPr>
+      <w:r>
+        <w:rPr>
+          <w:b/>
+          <w:bCs/>
+          <w:highlight w:val="yellow"/>
+        </w:rPr>
+        <w:t>Figure-1</w:t>
+      </w:r>
+      <w:r>
+        <w:rPr>
+          <w:b/>
+          <w:bCs/>
+          <w:highlight w:val="yellow"/>
+        </w:rPr>
+        <w:t>6</w:t>
+      </w:r>
+      <w:r>
+        <w:rPr>
+          <w:b/>
+          <w:bCs/>
+          <w:highlight w:val="yellow"/>
+        </w:rPr>
+        <w:t>:</w:t>
+      </w:r>
+      <w:r>
+        <w:rPr>
+          <w:b/>
+          <w:bCs/>
+        </w:rPr>
+        <w:t xml:space="preserve"> </w:t>
+      </w:r>
+      <w:r>
+        <w:t>3D Design Top Layer Component Placement</w:t>
+      </w:r>
+    </w:p>
+    <w:p>
+      <w:pPr>
+        <w:jc w:val="both"/>
+        <w:rPr>
+          <w:sz w:val="24"/>
+          <w:szCs w:val="24"/>
+        </w:rPr>
+      </w:pPr>
+    </w:p>
+    <w:p>
+      <w:pPr>
+        <w:jc w:val="center"/>
+        <w:rPr>
+          <w:sz w:val="24"/>
+          <w:szCs w:val="24"/>
+        </w:rPr>
+      </w:pPr>
+      <w:r>
+        <w:rPr>
+          <w:noProof/>
+        </w:rPr>
+        <w:lastRenderedPageBreak/>
+        <w:drawing>
+          <wp:inline distT="0" distB="0" distL="0" distR="0" wp14:anchorId="2CC2AF04" wp14:editId="43C0F61A">
+            <wp:extent cx="5391150" cy="3448050"/>
+            <wp:effectExtent l="0" t="0" r="0" b="0"/>
+            <wp:docPr id="19" name="Picture 19"/>
+            <wp:cNvGraphicFramePr>
+              <a:graphicFrameLocks xmlns:a="http://schemas.openxmlformats.org/drawingml/2006/main" noChangeAspect="1"/>
+            </wp:cNvGraphicFramePr>
+            <a:graphic xmlns:a="http://schemas.openxmlformats.org/drawingml/2006/main">
+              <a:graphicData uri="http://schemas.openxmlformats.org/drawingml/2006/picture">
+                <pic:pic xmlns:pic="http://schemas.openxmlformats.org/drawingml/2006/picture">
+                  <pic:nvPicPr>
+                    <pic:cNvPr id="1" name=""/>
+                    <pic:cNvPicPr/>
+                  </pic:nvPicPr>
+                  <pic:blipFill>
+                    <a:blip r:embed="rId25"/>
+                    <a:stretch>
+                      <a:fillRect/>
+                    </a:stretch>
+                  </pic:blipFill>
+                  <pic:spPr>
+                    <a:xfrm>
+                      <a:off x="0" y="0"/>
+                      <a:ext cx="5391150" cy="3448050"/>
+                    </a:xfrm>
+                    <a:prstGeom prst="rect">
+                      <a:avLst/>
+                    </a:prstGeom>
+                  </pic:spPr>
+                </pic:pic>
+              </a:graphicData>
+            </a:graphic>
+          </wp:inline>
+        </w:drawing>
+      </w:r>
+    </w:p>
+    <w:p>
+      <w:pPr>
+        <w:jc w:val="center"/>
+      </w:pPr>
+      <w:r>
+        <w:rPr>
+          <w:b/>
+          <w:bCs/>
+          <w:highlight w:val="yellow"/>
+        </w:rPr>
+        <w:t>Figure-1</w:t>
+      </w:r>
+      <w:r>
+        <w:rPr>
+          <w:b/>
+          <w:bCs/>
+          <w:highlight w:val="yellow"/>
+        </w:rPr>
+        <w:t>7</w:t>
+      </w:r>
+      <w:r>
+        <w:rPr>
+          <w:b/>
+          <w:bCs/>
+          <w:highlight w:val="yellow"/>
+        </w:rPr>
+        <w:t>:</w:t>
+      </w:r>
+      <w:r>
+        <w:rPr>
+          <w:b/>
+          <w:bCs/>
+        </w:rPr>
+        <w:t xml:space="preserve"> </w:t>
+      </w:r>
+      <w:r>
+        <w:t xml:space="preserve">3D Design </w:t>
+      </w:r>
+      <w:r>
+        <w:t>Bottom</w:t>
+      </w:r>
+      <w:r>
+        <w:t xml:space="preserve"> Layer Component Placement</w:t>
+      </w:r>
+    </w:p>
+    <w:p>
+      <w:pPr>
+        <w:jc w:val="both"/>
+      </w:pPr>
+      <w:r>
+        <w:rPr>
+          <w:sz w:val="24"/>
+          <w:szCs w:val="24"/>
+        </w:rPr>
+        <w:tab/>
+      </w:r>
+      <w:r>
+        <w:t>In this project, we have designed the board for 18um base copper and 18um plating thickness, and we have made all of the clearance-validation calculations in this manner. The total board thickness is 1.6mm and the used material is FR-4, because FR-4 material is commonly used, because it is more efficienc compared with Aluminum and more resistive to water exposure. The transition temperature (Tg) is selected as 130-140 to have a low price.</w:t>
+      </w:r>
+    </w:p>
+    <w:p>
+      <w:pPr>
+        <w:jc w:val="both"/>
+        <w:rPr>
+          <w:rFonts w:eastAsiaTheme="minorEastAsia"/>
+        </w:rPr>
+      </w:pPr>
+      <w:r>
+        <w:tab/>
+        <w:t xml:space="preserve">When we look the dimensions of the board, the height of the transformer is 18.25mm and its stand to mount it into PCB has a thickness of 2mm, where the highest compoment on top layer becomes 20.25mm. In bottom layer, the highest material is output diode, whose thickness is 3.2mm, and the board itself is 1.6mm, which means the total z-axis length of the board becomes </w:t>
+      </w:r>
+      <w:r>
+        <w:t xml:space="preserve">23.05mm. In 2D design, the x-axis and y-axis dimensions are stated, in overall the board has dimensions of </w:t>
+      </w:r>
+      <w:r>
+        <w:rPr>
+          <w:b/>
+          <w:bCs/>
+        </w:rPr>
+        <w:t>54.6mm x 33mm x 23.05mm</w:t>
+      </w:r>
+      <w:r>
+        <w:t xml:space="preserve">. The volume of the design becomes </w:t>
+      </w:r>
+      <w:r>
+        <w:rPr>
+          <w:b/>
+          <w:bCs/>
+        </w:rPr>
+        <w:t xml:space="preserve">41531.49 </w:t>
+      </w:r>
+      <m:oMath>
+        <m:r>
+          <m:rPr>
+            <m:sty m:val="bi"/>
+          </m:rPr>
+          <w:rPr>
+            <w:rFonts w:ascii="Cambria Math" w:hAnsi="Cambria Math"/>
+          </w:rPr>
+          <m:t>m</m:t>
+        </m:r>
+        <m:sSup>
+          <m:sSupPr>
+            <m:ctrlPr>
+              <w:rPr>
+                <w:rFonts w:ascii="Cambria Math" w:hAnsi="Cambria Math"/>
+                <w:b/>
+                <w:bCs/>
+                <w:i/>
+              </w:rPr>
+            </m:ctrlPr>
+          </m:sSupPr>
+          <m:e>
+            <m:r>
+              <m:rPr>
+                <m:sty m:val="bi"/>
+              </m:rPr>
+              <w:rPr>
+                <w:rFonts w:ascii="Cambria Math" w:hAnsi="Cambria Math"/>
+              </w:rPr>
+              <m:t>m</m:t>
+            </m:r>
+          </m:e>
+          <m:sup>
+            <m:r>
+              <m:rPr>
+                <m:sty m:val="bi"/>
+              </m:rPr>
+              <w:rPr>
+                <w:rFonts w:ascii="Cambria Math" w:hAnsi="Cambria Math"/>
+              </w:rPr>
+              <m:t>3</m:t>
+            </m:r>
+          </m:sup>
+        </m:sSup>
+      </m:oMath>
+      <w:r>
+        <w:rPr>
+          <w:rFonts w:eastAsiaTheme="minorEastAsia"/>
+        </w:rPr>
+        <w:t xml:space="preserve">. To have a safe, reliable and industrial design, we have designed a box to our board in KeyCreator. While designing the box, we have added some margins to fit the board easily into box, </w:t>
+      </w:r>
+      <w:r>
+        <w:rPr>
+          <w:rFonts w:eastAsiaTheme="minorEastAsia"/>
+          <w:b/>
+          <w:bCs/>
+        </w:rPr>
+        <w:t xml:space="preserve">where the box dimensions are 64mm x 40mm x 30mm and the box volume is 76800 </w:t>
+      </w:r>
+      <m:oMath>
+        <m:r>
+          <m:rPr>
+            <m:sty m:val="bi"/>
+          </m:rPr>
+          <w:rPr>
+            <w:rFonts w:ascii="Cambria Math" w:eastAsiaTheme="minorEastAsia" w:hAnsi="Cambria Math"/>
+          </w:rPr>
+          <m:t>m</m:t>
+        </m:r>
+        <m:sSup>
+          <m:sSupPr>
+            <m:ctrlPr>
+              <w:rPr>
+                <w:rFonts w:ascii="Cambria Math" w:eastAsiaTheme="minorEastAsia" w:hAnsi="Cambria Math"/>
+                <w:b/>
+                <w:bCs/>
+                <w:i/>
+              </w:rPr>
+            </m:ctrlPr>
+          </m:sSupPr>
+          <m:e>
+            <m:r>
+              <m:rPr>
+                <m:sty m:val="bi"/>
+              </m:rPr>
+              <w:rPr>
+                <w:rFonts w:ascii="Cambria Math" w:eastAsiaTheme="minorEastAsia" w:hAnsi="Cambria Math"/>
+              </w:rPr>
+              <m:t>m</m:t>
+            </m:r>
+          </m:e>
+          <m:sup>
+            <m:r>
+              <m:rPr>
+                <m:sty m:val="bi"/>
+              </m:rPr>
+              <w:rPr>
+                <w:rFonts w:ascii="Cambria Math" w:eastAsiaTheme="minorEastAsia" w:hAnsi="Cambria Math"/>
+              </w:rPr>
+              <m:t>3</m:t>
+            </m:r>
+          </m:sup>
+        </m:sSup>
+      </m:oMath>
+      <w:r>
+        <w:rPr>
+          <w:rFonts w:eastAsiaTheme="minorEastAsia"/>
+        </w:rPr>
+        <w:t xml:space="preserve">. The box has screw holes for fiducial connections, and in output diodes projection, there are 6 openings has been left, to have air flow into box to decrease ambient temperature. </w:t>
+      </w:r>
+      <w:r>
+        <w:rPr>
+          <w:rFonts w:eastAsiaTheme="minorEastAsia"/>
+        </w:rPr>
+        <w:t xml:space="preserve">The box has a cover with Metric-1.5 screw holes. The designed box and descriptions can be seen in </w:t>
+      </w:r>
+      <w:r>
+        <w:rPr>
+          <w:rFonts w:eastAsiaTheme="minorEastAsia"/>
+          <w:highlight w:val="yellow"/>
+        </w:rPr>
+        <w:t>Figure-18, 19, 20, 21 and 22.</w:t>
+      </w:r>
+    </w:p>
+    <w:p>
+      <w:pPr>
+        <w:jc w:val="center"/>
+        <w:rPr>
+          <w:sz w:val="24"/>
+          <w:szCs w:val="24"/>
+        </w:rPr>
+      </w:pPr>
+      <w:r>
+        <w:rPr>
+          <w:noProof/>
+        </w:rPr>
+        <w:lastRenderedPageBreak/>
+        <w:drawing>
+          <wp:inline distT="0" distB="0" distL="0" distR="0" wp14:anchorId="0D303939" wp14:editId="0E0FE94C">
+            <wp:extent cx="4391025" cy="3867150"/>
+            <wp:effectExtent l="0" t="0" r="9525" b="0"/>
+            <wp:docPr id="21" name="Picture 21"/>
+            <wp:cNvGraphicFramePr>
+              <a:graphicFrameLocks xmlns:a="http://schemas.openxmlformats.org/drawingml/2006/main" noChangeAspect="1"/>
+            </wp:cNvGraphicFramePr>
+            <a:graphic xmlns:a="http://schemas.openxmlformats.org/drawingml/2006/main">
+              <a:graphicData uri="http://schemas.openxmlformats.org/drawingml/2006/picture">
+                <pic:pic xmlns:pic="http://schemas.openxmlformats.org/drawingml/2006/picture">
+                  <pic:nvPicPr>
+                    <pic:cNvPr id="1" name=""/>
+                    <pic:cNvPicPr/>
+                  </pic:nvPicPr>
+                  <pic:blipFill>
+                    <a:blip r:embed="rId26"/>
+                    <a:stretch>
+                      <a:fillRect/>
+                    </a:stretch>
+                  </pic:blipFill>
+                  <pic:spPr>
+                    <a:xfrm>
+                      <a:off x="0" y="0"/>
+                      <a:ext cx="4391025" cy="3867150"/>
+                    </a:xfrm>
+                    <a:prstGeom prst="rect">
+                      <a:avLst/>
+                    </a:prstGeom>
+                  </pic:spPr>
+                </pic:pic>
+              </a:graphicData>
+            </a:graphic>
+          </wp:inline>
+        </w:drawing>
+      </w:r>
+    </w:p>
+    <w:p>
+      <w:pPr>
+        <w:jc w:val="center"/>
+      </w:pPr>
+      <w:r>
+        <w:rPr>
+          <w:b/>
+          <w:bCs/>
+          <w:highlight w:val="yellow"/>
+        </w:rPr>
+        <w:t>Figure-18:</w:t>
+      </w:r>
+      <w:r>
+        <w:rPr>
+          <w:b/>
+          <w:bCs/>
+        </w:rPr>
+        <w:t xml:space="preserve"> </w:t>
+      </w:r>
+      <w:r>
+        <w:t>Top View of Board Box</w:t>
+      </w:r>
+    </w:p>
+    <w:p>
+      <w:pPr>
+        <w:jc w:val="center"/>
+        <w:rPr>
+          <w:sz w:val="24"/>
+          <w:szCs w:val="24"/>
+        </w:rPr>
+      </w:pPr>
+      <w:r>
+        <w:rPr>
+          <w:noProof/>
+          <w:sz w:val="24"/>
+          <w:szCs w:val="24"/>
+        </w:rPr>
+        <w:drawing>
+          <wp:inline distT="0" distB="0" distL="0" distR="0" wp14:anchorId="520EE1DF" wp14:editId="773452A4">
+            <wp:extent cx="3314700" cy="3838073"/>
+            <wp:effectExtent l="0" t="0" r="0" b="0"/>
+            <wp:docPr id="22" name="Picture 22"/>
+            <wp:cNvGraphicFramePr>
+              <a:graphicFrameLocks xmlns:a="http://schemas.openxmlformats.org/drawingml/2006/main" noChangeAspect="1"/>
+            </wp:cNvGraphicFramePr>
+            <a:graphic xmlns:a="http://schemas.openxmlformats.org/drawingml/2006/main">
+              <a:graphicData uri="http://schemas.openxmlformats.org/drawingml/2006/picture">
+                <pic:pic xmlns:pic="http://schemas.openxmlformats.org/drawingml/2006/picture">
+                  <pic:nvPicPr>
+                    <pic:cNvPr id="0" name="Picture 1"/>
+                    <pic:cNvPicPr>
+                      <a:picLocks noChangeAspect="1" noChangeArrowheads="1"/>
+                    </pic:cNvPicPr>
+                  </pic:nvPicPr>
+                  <pic:blipFill>
+                    <a:blip r:embed="rId27">
+                      <a:extLst>
+                        <a:ext uri="{28A0092B-C50C-407E-A947-70E740481C1C}">
+                          <a14:useLocalDpi xmlns:a14="http://schemas.microsoft.com/office/drawing/2010/main" val="0"/>
+                        </a:ext>
+                      </a:extLst>
+                    </a:blip>
+                    <a:srcRect/>
+                    <a:stretch>
+                      <a:fillRect/>
+                    </a:stretch>
+                  </pic:blipFill>
+                  <pic:spPr bwMode="auto">
+                    <a:xfrm>
+                      <a:off x="0" y="0"/>
+                      <a:ext cx="3319374" cy="3843485"/>
+                    </a:xfrm>
+                    <a:prstGeom prst="rect">
+                      <a:avLst/>
+                    </a:prstGeom>
+                    <a:noFill/>
+                    <a:ln>
+                      <a:noFill/>
+                    </a:ln>
+                  </pic:spPr>
+                </pic:pic>
+              </a:graphicData>
+            </a:graphic>
+          </wp:inline>
+        </w:drawing>
+      </w:r>
+    </w:p>
+    <w:p>
+      <w:pPr>
+        <w:jc w:val="center"/>
+      </w:pPr>
+      <w:r>
+        <w:rPr>
+          <w:b/>
+          <w:bCs/>
+          <w:highlight w:val="yellow"/>
+        </w:rPr>
+        <w:t>Figure-1</w:t>
+      </w:r>
+      <w:r>
+        <w:rPr>
+          <w:b/>
+          <w:bCs/>
+          <w:highlight w:val="yellow"/>
+        </w:rPr>
+        <w:t>9</w:t>
+      </w:r>
+      <w:r>
+        <w:rPr>
+          <w:b/>
+          <w:bCs/>
+          <w:highlight w:val="yellow"/>
+        </w:rPr>
+        <w:t>:</w:t>
+      </w:r>
+      <w:r>
+        <w:rPr>
+          <w:b/>
+          <w:bCs/>
+        </w:rPr>
+        <w:t xml:space="preserve"> </w:t>
+      </w:r>
+      <w:r>
+        <w:t>Bottom</w:t>
+      </w:r>
+      <w:r>
+        <w:t xml:space="preserve"> View of Board Box</w:t>
+      </w:r>
+    </w:p>
+    <w:p>
+      <w:pPr>
+        <w:jc w:val="center"/>
+        <w:rPr>
+          <w:sz w:val="24"/>
+          <w:szCs w:val="24"/>
+        </w:rPr>
+      </w:pPr>
+    </w:p>
+    <w:p>
+      <w:pPr>
+        <w:jc w:val="center"/>
+        <w:rPr>
+          <w:noProof/>
+          <w:sz w:val="24"/>
+          <w:szCs w:val="24"/>
+        </w:rPr>
+      </w:pPr>
+    </w:p>
+    <w:p>
+      <w:pPr>
+        <w:jc w:val="center"/>
+        <w:rPr>
+          <w:sz w:val="24"/>
+          <w:szCs w:val="24"/>
+        </w:rPr>
+      </w:pPr>
+      <w:r>
+        <w:rPr>
+          <w:noProof/>
+          <w:sz w:val="24"/>
+          <w:szCs w:val="24"/>
+        </w:rPr>
+        <w:drawing>
+          <wp:inline distT="0" distB="0" distL="0" distR="0" wp14:anchorId="00F291DC" wp14:editId="509CAC62">
+            <wp:extent cx="3571875" cy="3270798"/>
+            <wp:effectExtent l="0" t="0" r="0" b="6350"/>
+            <wp:docPr id="23" name="Picture 23"/>
+            <wp:cNvGraphicFramePr>
+              <a:graphicFrameLocks xmlns:a="http://schemas.openxmlformats.org/drawingml/2006/main" noChangeAspect="1"/>
+            </wp:cNvGraphicFramePr>
+            <a:graphic xmlns:a="http://schemas.openxmlformats.org/drawingml/2006/main">
+              <a:graphicData uri="http://schemas.openxmlformats.org/drawingml/2006/picture">
+                <pic:pic xmlns:pic="http://schemas.openxmlformats.org/drawingml/2006/picture">
+                  <pic:nvPicPr>
+                    <pic:cNvPr id="0" name="Picture 2"/>
+                    <pic:cNvPicPr>
+                      <a:picLocks noChangeAspect="1" noChangeArrowheads="1"/>
+                    </pic:cNvPicPr>
+                  </pic:nvPicPr>
+                  <pic:blipFill>
+                    <a:blip r:embed="rId28">
+                      <a:extLst>
+                        <a:ext uri="{28A0092B-C50C-407E-A947-70E740481C1C}">
+                          <a14:useLocalDpi xmlns:a14="http://schemas.microsoft.com/office/drawing/2010/main" val="0"/>
+                        </a:ext>
+                      </a:extLst>
+                    </a:blip>
+                    <a:srcRect/>
+                    <a:stretch>
+                      <a:fillRect/>
+                    </a:stretch>
+                  </pic:blipFill>
+                  <pic:spPr bwMode="auto">
+                    <a:xfrm>
+                      <a:off x="0" y="0"/>
+                      <a:ext cx="3583129" cy="3281104"/>
+                    </a:xfrm>
+                    <a:prstGeom prst="rect">
+                      <a:avLst/>
+                    </a:prstGeom>
+                    <a:noFill/>
+                    <a:ln>
+                      <a:noFill/>
+                    </a:ln>
+                  </pic:spPr>
+                </pic:pic>
+              </a:graphicData>
+            </a:graphic>
+          </wp:inline>
+        </w:drawing>
+      </w:r>
+    </w:p>
+    <w:p>
+      <w:pPr>
+        <w:jc w:val="center"/>
+      </w:pPr>
+      <w:r>
+        <w:rPr>
+          <w:b/>
+          <w:bCs/>
+          <w:highlight w:val="yellow"/>
+        </w:rPr>
+        <w:t>Figure-</w:t>
+      </w:r>
+      <w:r>
+        <w:rPr>
+          <w:b/>
+          <w:bCs/>
+          <w:highlight w:val="yellow"/>
+        </w:rPr>
+        <w:t>20</w:t>
+      </w:r>
+      <w:r>
+        <w:rPr>
+          <w:b/>
+          <w:bCs/>
+          <w:highlight w:val="yellow"/>
+        </w:rPr>
+        <w:t>:</w:t>
+      </w:r>
+      <w:r>
+        <w:rPr>
+          <w:b/>
+          <w:bCs/>
+        </w:rPr>
+        <w:t xml:space="preserve"> </w:t>
+      </w:r>
+      <w:r>
+        <w:t>Input</w:t>
+      </w:r>
+      <w:r>
+        <w:t xml:space="preserve"> View of Board Box</w:t>
+      </w:r>
+    </w:p>
+    <w:p>
+      <w:pPr>
+        <w:jc w:val="center"/>
+        <w:rPr>
+          <w:sz w:val="24"/>
+          <w:szCs w:val="24"/>
+        </w:rPr>
+      </w:pPr>
+      <w:r>
+        <w:rPr>
+          <w:noProof/>
+          <w:sz w:val="24"/>
+          <w:szCs w:val="24"/>
+        </w:rPr>
+        <w:drawing>
+          <wp:inline distT="0" distB="0" distL="0" distR="0" wp14:anchorId="3AF5B95E" wp14:editId="04DD9086">
+            <wp:extent cx="3625587" cy="2743200"/>
+            <wp:effectExtent l="0" t="0" r="0" b="0"/>
+            <wp:docPr id="24" name="Picture 24"/>
+            <wp:cNvGraphicFramePr>
+              <a:graphicFrameLocks xmlns:a="http://schemas.openxmlformats.org/drawingml/2006/main" noChangeAspect="1"/>
+            </wp:cNvGraphicFramePr>
+            <a:graphic xmlns:a="http://schemas.openxmlformats.org/drawingml/2006/main">
+              <a:graphicData uri="http://schemas.openxmlformats.org/drawingml/2006/picture">
+                <pic:pic xmlns:pic="http://schemas.openxmlformats.org/drawingml/2006/picture">
+                  <pic:nvPicPr>
+                    <pic:cNvPr id="0" name="Picture 3"/>
+                    <pic:cNvPicPr>
+                      <a:picLocks noChangeAspect="1" noChangeArrowheads="1"/>
+                    </pic:cNvPicPr>
+                  </pic:nvPicPr>
+                  <pic:blipFill>
+                    <a:blip r:embed="rId29">
+                      <a:extLst>
+                        <a:ext uri="{28A0092B-C50C-407E-A947-70E740481C1C}">
+                          <a14:useLocalDpi xmlns:a14="http://schemas.microsoft.com/office/drawing/2010/main" val="0"/>
+                        </a:ext>
+                      </a:extLst>
+                    </a:blip>
+                    <a:srcRect/>
+                    <a:stretch>
+                      <a:fillRect/>
+                    </a:stretch>
+                  </pic:blipFill>
+                  <pic:spPr bwMode="auto">
+                    <a:xfrm>
+                      <a:off x="0" y="0"/>
+                      <a:ext cx="3628737" cy="2745584"/>
+                    </a:xfrm>
+                    <a:prstGeom prst="rect">
+                      <a:avLst/>
+                    </a:prstGeom>
+                    <a:noFill/>
+                    <a:ln>
+                      <a:noFill/>
+                    </a:ln>
+                  </pic:spPr>
+                </pic:pic>
+              </a:graphicData>
+            </a:graphic>
+          </wp:inline>
+        </w:drawing>
+      </w:r>
+    </w:p>
+    <w:p>
+      <w:pPr>
+        <w:jc w:val="center"/>
+      </w:pPr>
+      <w:r>
+        <w:rPr>
+          <w:b/>
+          <w:bCs/>
+          <w:highlight w:val="yellow"/>
+        </w:rPr>
+        <w:t>Figure-2</w:t>
+      </w:r>
+      <w:r>
+        <w:rPr>
+          <w:b/>
+          <w:bCs/>
+          <w:highlight w:val="yellow"/>
+        </w:rPr>
+        <w:t>1</w:t>
+      </w:r>
+      <w:r>
+        <w:rPr>
+          <w:b/>
+          <w:bCs/>
+          <w:highlight w:val="yellow"/>
+        </w:rPr>
+        <w:t>:</w:t>
+      </w:r>
+      <w:r>
+        <w:rPr>
+          <w:b/>
+          <w:bCs/>
+        </w:rPr>
+        <w:t xml:space="preserve"> </w:t>
+      </w:r>
+      <w:r>
+        <w:t>Out</w:t>
+      </w:r>
+      <w:r>
+        <w:t>put View of Board Box</w:t>
+      </w:r>
+    </w:p>
+    <w:p>
+      <w:pPr>
+        <w:jc w:val="center"/>
+        <w:rPr>
+          <w:sz w:val="24"/>
+          <w:szCs w:val="24"/>
+        </w:rPr>
+      </w:pPr>
+    </w:p>
+    <w:p>
+      <w:pPr>
+        <w:jc w:val="center"/>
+        <w:rPr>
+          <w:sz w:val="24"/>
+          <w:szCs w:val="24"/>
+        </w:rPr>
+      </w:pPr>
+      <w:r>
+        <w:rPr>
+          <w:noProof/>
+          <w:sz w:val="24"/>
+          <w:szCs w:val="24"/>
+        </w:rPr>
+        <w:lastRenderedPageBreak/>
+        <w:drawing>
+          <wp:inline distT="0" distB="0" distL="0" distR="0" wp14:anchorId="4C645A9B" wp14:editId="0C2AA3F3">
+            <wp:extent cx="3760097" cy="2466975"/>
+            <wp:effectExtent l="0" t="0" r="0" b="0"/>
+            <wp:docPr id="25" name="Picture 25"/>
+            <wp:cNvGraphicFramePr>
+              <a:graphicFrameLocks xmlns:a="http://schemas.openxmlformats.org/drawingml/2006/main" noChangeAspect="1"/>
+            </wp:cNvGraphicFramePr>
+            <a:graphic xmlns:a="http://schemas.openxmlformats.org/drawingml/2006/main">
+              <a:graphicData uri="http://schemas.openxmlformats.org/drawingml/2006/picture">
+                <pic:pic xmlns:pic="http://schemas.openxmlformats.org/drawingml/2006/picture">
+                  <pic:nvPicPr>
+                    <pic:cNvPr id="0" name="Picture 4"/>
+                    <pic:cNvPicPr>
+                      <a:picLocks noChangeAspect="1" noChangeArrowheads="1"/>
+                    </pic:cNvPicPr>
+                  </pic:nvPicPr>
+                  <pic:blipFill>
+                    <a:blip r:embed="rId30">
+                      <a:extLst>
+                        <a:ext uri="{28A0092B-C50C-407E-A947-70E740481C1C}">
+                          <a14:useLocalDpi xmlns:a14="http://schemas.microsoft.com/office/drawing/2010/main" val="0"/>
+                        </a:ext>
+                      </a:extLst>
+                    </a:blip>
+                    <a:srcRect/>
+                    <a:stretch>
+                      <a:fillRect/>
+                    </a:stretch>
+                  </pic:blipFill>
+                  <pic:spPr bwMode="auto">
+                    <a:xfrm>
+                      <a:off x="0" y="0"/>
+                      <a:ext cx="3761900" cy="2468158"/>
+                    </a:xfrm>
+                    <a:prstGeom prst="rect">
+                      <a:avLst/>
+                    </a:prstGeom>
+                    <a:noFill/>
+                    <a:ln>
+                      <a:noFill/>
+                    </a:ln>
+                  </pic:spPr>
+                </pic:pic>
+              </a:graphicData>
+            </a:graphic>
+          </wp:inline>
+        </w:drawing>
+      </w:r>
+    </w:p>
+    <w:p>
+      <w:pPr>
+        <w:jc w:val="center"/>
+      </w:pPr>
+      <w:r>
+        <w:rPr>
+          <w:b/>
+          <w:bCs/>
+          <w:highlight w:val="yellow"/>
+        </w:rPr>
+        <w:t>Figure-2</w:t>
+      </w:r>
+      <w:r>
+        <w:rPr>
+          <w:b/>
+          <w:bCs/>
+          <w:highlight w:val="yellow"/>
+        </w:rPr>
+        <w:t>2</w:t>
+      </w:r>
+      <w:r>
+        <w:rPr>
+          <w:b/>
+          <w:bCs/>
+          <w:highlight w:val="yellow"/>
+        </w:rPr>
+        <w:t>:</w:t>
+      </w:r>
+      <w:r>
+        <w:rPr>
+          <w:b/>
+          <w:bCs/>
+        </w:rPr>
+        <w:t xml:space="preserve"> </w:t>
+      </w:r>
+      <w:r>
+        <w:t>Board Box with Cover</w:t>
+      </w:r>
+    </w:p>
+    <w:p>
+      <w:pPr>
+        <w:jc w:val="both"/>
+      </w:pPr>
+      <w:r>
+        <w:tab/>
+        <w:t>To sum up, in Hardware Design section, we have firstly mentioned the Schematic Design and Cost Analysis, which were ver</w:t>
+      </w:r>
+      <w:r>
+        <w:t xml:space="preserve">y similar to Simulation Report, except some changed components. Then, we have mentioned PCB Design by explaining rules, validations, 2D Design, 3D Design, selected PCB material and dimensions in detail. Lastly, we have explained the box that we have designed, which has been designed to have an industrial product. </w:t>
       </w:r>
     </w:p>
     <w:sectPr>
@@ -7199,6 +8644,16 @@
       <w:lang w:val="en-US"/>
     </w:rPr>
   </w:style>
+  <w:style w:type="character" w:styleId="PlaceholderText">
+    <w:name w:val="Placeholder Text"/>
+    <w:basedOn w:val="DefaultParagraphFont"/>
+    <w:uiPriority w:val="99"/>
+    <w:semiHidden/>
+    <w:rsid w:val="00D47F6C"/>
+    <w:rPr>
+      <w:color w:val="808080"/>
+    </w:rPr>
+  </w:style>
 </w:styles>
 </file>
 
@@ -7495,4 +8950,16 @@
     </a:ext>
   </a:extLst>
 </a:theme>
+</file>
+
+<file path=customXml/item1.xml><?xml version="1.0" encoding="utf-8"?>
+<b:Sources xmlns:b="http://schemas.openxmlformats.org/officeDocument/2006/bibliography" xmlns="http://schemas.openxmlformats.org/officeDocument/2006/bibliography" SelectedStyle="\APASixthEditionOfficeOnline.xsl" StyleName="APA" Version="6"/>
+</file>
+
+<file path=customXml/itemProps1.xml><?xml version="1.0" encoding="utf-8"?>
+<ds:datastoreItem xmlns:ds="http://schemas.openxmlformats.org/officeDocument/2006/customXml" ds:itemID="{28F74447-CFEB-451E-A370-D6585660B3BD}">
+  <ds:schemaRefs>
+    <ds:schemaRef ds:uri="http://schemas.openxmlformats.org/officeDocument/2006/bibliography"/>
+  </ds:schemaRefs>
+</ds:datastoreItem>
 </file>
</xml_diff>